<commit_message>
Updated the requirement section for deliverables
</commit_message>
<xml_diff>
--- a/docs/ProjectProposalOverview.docx
+++ b/docs/ProjectProposalOverview.docx
@@ -1332,8 +1332,6 @@
         <w:spacing w:after="120" w:line="240" w:lineRule="auto"/>
         <w:rPr>
           <w:rFonts w:ascii="Times New Roman" w:hAnsi="Times New Roman" w:cs="Times New Roman"/>
-          <w:b/>
-          <w:bCs/>
         </w:rPr>
       </w:pPr>
       <w:r>
@@ -1356,7 +1354,55 @@
         <w:rPr>
           <w:rFonts w:ascii="Times New Roman" w:hAnsi="Times New Roman" w:cs="Times New Roman"/>
         </w:rPr>
-        <w:t>Define functional (upload, summarize, Q&amp;A, memory) and non-functional (scalability, performance, usability) requirements.</w:t>
+        <w:t>Develop a project requirement document that includes:</w:t>
+      </w:r>
+      <w:r>
+        <w:rPr>
+          <w:rFonts w:ascii="Times New Roman" w:hAnsi="Times New Roman" w:cs="Times New Roman"/>
+        </w:rPr>
+        <w:t xml:space="preserve"> “</w:t>
+      </w:r>
+      <w:r>
+        <w:rPr>
+          <w:rFonts w:ascii="Times New Roman" w:hAnsi="Times New Roman" w:cs="Times New Roman"/>
+        </w:rPr>
+        <w:t>User requirements</w:t>
+      </w:r>
+      <w:r>
+        <w:rPr>
+          <w:rFonts w:ascii="Times New Roman" w:hAnsi="Times New Roman" w:cs="Times New Roman"/>
+        </w:rPr>
+        <w:t>” to</w:t>
+      </w:r>
+      <w:r>
+        <w:rPr>
+          <w:rFonts w:ascii="Times New Roman" w:hAnsi="Times New Roman" w:cs="Times New Roman"/>
+        </w:rPr>
+        <w:t xml:space="preserve"> identify user roles and specify requirements for each role</w:t>
+      </w:r>
+      <w:r>
+        <w:rPr>
+          <w:rFonts w:ascii="Times New Roman" w:hAnsi="Times New Roman" w:cs="Times New Roman"/>
+        </w:rPr>
+        <w:t xml:space="preserve"> and “</w:t>
+      </w:r>
+      <w:r>
+        <w:rPr>
+          <w:rFonts w:ascii="Times New Roman" w:hAnsi="Times New Roman" w:cs="Times New Roman"/>
+        </w:rPr>
+        <w:t>System requirements</w:t>
+      </w:r>
+      <w:r>
+        <w:rPr>
+          <w:rFonts w:ascii="Times New Roman" w:hAnsi="Times New Roman" w:cs="Times New Roman"/>
+        </w:rPr>
+        <w:t>” to</w:t>
+      </w:r>
+      <w:r>
+        <w:rPr>
+          <w:rFonts w:ascii="Times New Roman" w:hAnsi="Times New Roman" w:cs="Times New Roman"/>
+        </w:rPr>
+        <w:t xml:space="preserve"> define functional and non-functional requirements, categorized by type.</w:t>
       </w:r>
     </w:p>
     <w:p>
@@ -1726,7 +1772,7 @@
           <w:ilvl w:val="1"/>
           <w:numId w:val="10"/>
         </w:numPr>
-        <w:spacing w:after="120" w:line="240" w:lineRule="auto"/>
+        <w:spacing w:after="0" w:line="240" w:lineRule="auto"/>
         <w:rPr>
           <w:rFonts w:ascii="Times New Roman" w:hAnsi="Times New Roman" w:cs="Times New Roman"/>
         </w:rPr>
@@ -1744,7 +1790,7 @@
           <w:ilvl w:val="1"/>
           <w:numId w:val="10"/>
         </w:numPr>
-        <w:spacing w:after="120" w:line="240" w:lineRule="auto"/>
+        <w:spacing w:after="0" w:line="240" w:lineRule="auto"/>
         <w:rPr>
           <w:rFonts w:ascii="Times New Roman" w:hAnsi="Times New Roman" w:cs="Times New Roman"/>
         </w:rPr>
@@ -2264,6 +2310,155 @@
     </w:lvl>
   </w:abstractNum>
   <w:abstractNum w:abstractNumId="3" w15:restartNumberingAfterBreak="0">
+    <w:nsid w:val="33840BC4"/>
+    <w:multiLevelType w:val="multilevel"/>
+    <w:tmpl w:val="2170113E"/>
+    <w:lvl w:ilvl="0">
+      <w:start w:val="1"/>
+      <w:numFmt w:val="bullet"/>
+      <w:lvlText w:val=""/>
+      <w:lvlJc w:val="left"/>
+      <w:pPr>
+        <w:tabs>
+          <w:tab w:val="num" w:pos="720"/>
+        </w:tabs>
+        <w:ind w:left="720" w:hanging="360"/>
+      </w:pPr>
+      <w:rPr>
+        <w:rFonts w:ascii="Symbol" w:hAnsi="Symbol" w:hint="default"/>
+        <w:sz w:val="20"/>
+      </w:rPr>
+    </w:lvl>
+    <w:lvl w:ilvl="1" w:tentative="1">
+      <w:start w:val="1"/>
+      <w:numFmt w:val="bullet"/>
+      <w:lvlText w:val="o"/>
+      <w:lvlJc w:val="left"/>
+      <w:pPr>
+        <w:tabs>
+          <w:tab w:val="num" w:pos="1440"/>
+        </w:tabs>
+        <w:ind w:left="1440" w:hanging="360"/>
+      </w:pPr>
+      <w:rPr>
+        <w:rFonts w:ascii="Courier New" w:hAnsi="Courier New" w:hint="default"/>
+        <w:sz w:val="20"/>
+      </w:rPr>
+    </w:lvl>
+    <w:lvl w:ilvl="2" w:tentative="1">
+      <w:start w:val="1"/>
+      <w:numFmt w:val="bullet"/>
+      <w:lvlText w:val=""/>
+      <w:lvlJc w:val="left"/>
+      <w:pPr>
+        <w:tabs>
+          <w:tab w:val="num" w:pos="2160"/>
+        </w:tabs>
+        <w:ind w:left="2160" w:hanging="360"/>
+      </w:pPr>
+      <w:rPr>
+        <w:rFonts w:ascii="Wingdings" w:hAnsi="Wingdings" w:hint="default"/>
+        <w:sz w:val="20"/>
+      </w:rPr>
+    </w:lvl>
+    <w:lvl w:ilvl="3" w:tentative="1">
+      <w:start w:val="1"/>
+      <w:numFmt w:val="bullet"/>
+      <w:lvlText w:val=""/>
+      <w:lvlJc w:val="left"/>
+      <w:pPr>
+        <w:tabs>
+          <w:tab w:val="num" w:pos="2880"/>
+        </w:tabs>
+        <w:ind w:left="2880" w:hanging="360"/>
+      </w:pPr>
+      <w:rPr>
+        <w:rFonts w:ascii="Wingdings" w:hAnsi="Wingdings" w:hint="default"/>
+        <w:sz w:val="20"/>
+      </w:rPr>
+    </w:lvl>
+    <w:lvl w:ilvl="4" w:tentative="1">
+      <w:start w:val="1"/>
+      <w:numFmt w:val="bullet"/>
+      <w:lvlText w:val=""/>
+      <w:lvlJc w:val="left"/>
+      <w:pPr>
+        <w:tabs>
+          <w:tab w:val="num" w:pos="3600"/>
+        </w:tabs>
+        <w:ind w:left="3600" w:hanging="360"/>
+      </w:pPr>
+      <w:rPr>
+        <w:rFonts w:ascii="Wingdings" w:hAnsi="Wingdings" w:hint="default"/>
+        <w:sz w:val="20"/>
+      </w:rPr>
+    </w:lvl>
+    <w:lvl w:ilvl="5" w:tentative="1">
+      <w:start w:val="1"/>
+      <w:numFmt w:val="bullet"/>
+      <w:lvlText w:val=""/>
+      <w:lvlJc w:val="left"/>
+      <w:pPr>
+        <w:tabs>
+          <w:tab w:val="num" w:pos="4320"/>
+        </w:tabs>
+        <w:ind w:left="4320" w:hanging="360"/>
+      </w:pPr>
+      <w:rPr>
+        <w:rFonts w:ascii="Wingdings" w:hAnsi="Wingdings" w:hint="default"/>
+        <w:sz w:val="20"/>
+      </w:rPr>
+    </w:lvl>
+    <w:lvl w:ilvl="6" w:tentative="1">
+      <w:start w:val="1"/>
+      <w:numFmt w:val="bullet"/>
+      <w:lvlText w:val=""/>
+      <w:lvlJc w:val="left"/>
+      <w:pPr>
+        <w:tabs>
+          <w:tab w:val="num" w:pos="5040"/>
+        </w:tabs>
+        <w:ind w:left="5040" w:hanging="360"/>
+      </w:pPr>
+      <w:rPr>
+        <w:rFonts w:ascii="Wingdings" w:hAnsi="Wingdings" w:hint="default"/>
+        <w:sz w:val="20"/>
+      </w:rPr>
+    </w:lvl>
+    <w:lvl w:ilvl="7" w:tentative="1">
+      <w:start w:val="1"/>
+      <w:numFmt w:val="bullet"/>
+      <w:lvlText w:val=""/>
+      <w:lvlJc w:val="left"/>
+      <w:pPr>
+        <w:tabs>
+          <w:tab w:val="num" w:pos="5760"/>
+        </w:tabs>
+        <w:ind w:left="5760" w:hanging="360"/>
+      </w:pPr>
+      <w:rPr>
+        <w:rFonts w:ascii="Wingdings" w:hAnsi="Wingdings" w:hint="default"/>
+        <w:sz w:val="20"/>
+      </w:rPr>
+    </w:lvl>
+    <w:lvl w:ilvl="8" w:tentative="1">
+      <w:start w:val="1"/>
+      <w:numFmt w:val="bullet"/>
+      <w:lvlText w:val=""/>
+      <w:lvlJc w:val="left"/>
+      <w:pPr>
+        <w:tabs>
+          <w:tab w:val="num" w:pos="6480"/>
+        </w:tabs>
+        <w:ind w:left="6480" w:hanging="360"/>
+      </w:pPr>
+      <w:rPr>
+        <w:rFonts w:ascii="Wingdings" w:hAnsi="Wingdings" w:hint="default"/>
+        <w:sz w:val="20"/>
+      </w:rPr>
+    </w:lvl>
+  </w:abstractNum>
+  <w:abstractNum w:abstractNumId="4" w15:restartNumberingAfterBreak="0">
     <w:nsid w:val="3A2B4843"/>
     <w:multiLevelType w:val="multilevel"/>
     <w:tmpl w:val="EC82DEA6"/>
@@ -2376,7 +2571,7 @@
       </w:pPr>
     </w:lvl>
   </w:abstractNum>
-  <w:abstractNum w:abstractNumId="4" w15:restartNumberingAfterBreak="0">
+  <w:abstractNum w:abstractNumId="5" w15:restartNumberingAfterBreak="0">
     <w:nsid w:val="47FB215F"/>
     <w:multiLevelType w:val="hybridMultilevel"/>
     <w:tmpl w:val="BE122EE8"/>
@@ -2489,7 +2684,7 @@
       </w:rPr>
     </w:lvl>
   </w:abstractNum>
-  <w:abstractNum w:abstractNumId="5" w15:restartNumberingAfterBreak="0">
+  <w:abstractNum w:abstractNumId="6" w15:restartNumberingAfterBreak="0">
     <w:nsid w:val="5F2971E7"/>
     <w:multiLevelType w:val="multilevel"/>
     <w:tmpl w:val="5596F672"/>
@@ -2602,7 +2797,7 @@
       </w:pPr>
     </w:lvl>
   </w:abstractNum>
-  <w:abstractNum w:abstractNumId="6" w15:restartNumberingAfterBreak="0">
+  <w:abstractNum w:abstractNumId="7" w15:restartNumberingAfterBreak="0">
     <w:nsid w:val="637556FF"/>
     <w:multiLevelType w:val="multilevel"/>
     <w:tmpl w:val="5DC49882"/>
@@ -2715,7 +2910,7 @@
       </w:pPr>
     </w:lvl>
   </w:abstractNum>
-  <w:abstractNum w:abstractNumId="7" w15:restartNumberingAfterBreak="0">
+  <w:abstractNum w:abstractNumId="8" w15:restartNumberingAfterBreak="0">
     <w:nsid w:val="69703015"/>
     <w:multiLevelType w:val="multilevel"/>
     <w:tmpl w:val="884A15D2"/>
@@ -2864,7 +3059,7 @@
       </w:rPr>
     </w:lvl>
   </w:abstractNum>
-  <w:abstractNum w:abstractNumId="8" w15:restartNumberingAfterBreak="0">
+  <w:abstractNum w:abstractNumId="9" w15:restartNumberingAfterBreak="0">
     <w:nsid w:val="6B9870E1"/>
     <w:multiLevelType w:val="multilevel"/>
     <w:tmpl w:val="84C86B54"/>
@@ -2981,7 +3176,7 @@
       </w:pPr>
     </w:lvl>
   </w:abstractNum>
-  <w:abstractNum w:abstractNumId="9" w15:restartNumberingAfterBreak="0">
+  <w:abstractNum w:abstractNumId="10" w15:restartNumberingAfterBreak="0">
     <w:nsid w:val="7BC17747"/>
     <w:multiLevelType w:val="multilevel"/>
     <w:tmpl w:val="14F08210"/>
@@ -3094,7 +3289,7 @@
       </w:pPr>
     </w:lvl>
   </w:abstractNum>
-  <w:abstractNum w:abstractNumId="10" w15:restartNumberingAfterBreak="0">
+  <w:abstractNum w:abstractNumId="11" w15:restartNumberingAfterBreak="0">
     <w:nsid w:val="7E1714EF"/>
     <w:multiLevelType w:val="multilevel"/>
     <w:tmpl w:val="8BB05C3A"/>
@@ -3208,10 +3403,10 @@
     </w:lvl>
   </w:abstractNum>
   <w:num w:numId="1" w16cid:durableId="29306260">
-    <w:abstractNumId w:val="3"/>
+    <w:abstractNumId w:val="4"/>
   </w:num>
   <w:num w:numId="2" w16cid:durableId="778259569">
-    <w:abstractNumId w:val="6"/>
+    <w:abstractNumId w:val="7"/>
   </w:num>
   <w:num w:numId="3" w16cid:durableId="1299997915">
     <w:abstractNumId w:val="1"/>
@@ -3220,25 +3415,28 @@
     <w:abstractNumId w:val="0"/>
   </w:num>
   <w:num w:numId="5" w16cid:durableId="1350063464">
-    <w:abstractNumId w:val="10"/>
+    <w:abstractNumId w:val="11"/>
   </w:num>
   <w:num w:numId="6" w16cid:durableId="2047101219">
     <w:abstractNumId w:val="2"/>
   </w:num>
   <w:num w:numId="7" w16cid:durableId="778454085">
-    <w:abstractNumId w:val="7"/>
+    <w:abstractNumId w:val="8"/>
   </w:num>
   <w:num w:numId="8" w16cid:durableId="1970431972">
-    <w:abstractNumId w:val="8"/>
+    <w:abstractNumId w:val="9"/>
   </w:num>
   <w:num w:numId="9" w16cid:durableId="2067995977">
+    <w:abstractNumId w:val="6"/>
+  </w:num>
+  <w:num w:numId="10" w16cid:durableId="616375768">
+    <w:abstractNumId w:val="10"/>
+  </w:num>
+  <w:num w:numId="11" w16cid:durableId="1761370723">
     <w:abstractNumId w:val="5"/>
   </w:num>
-  <w:num w:numId="10" w16cid:durableId="616375768">
-    <w:abstractNumId w:val="9"/>
-  </w:num>
-  <w:num w:numId="11" w16cid:durableId="1761370723">
-    <w:abstractNumId w:val="4"/>
+  <w:num w:numId="12" w16cid:durableId="1586064531">
+    <w:abstractNumId w:val="3"/>
   </w:num>
 </w:numbering>
 </file>
@@ -4159,6 +4357,17 @@
       <w:spacing w:val="5"/>
     </w:rPr>
   </w:style>
+  <w:style w:type="paragraph" w:styleId="NormalWeb">
+    <w:name w:val="Normal (Web)"/>
+    <w:basedOn w:val="Normal"/>
+    <w:uiPriority w:val="99"/>
+    <w:semiHidden/>
+    <w:unhideWhenUsed/>
+    <w:rsid w:val="00087439"/>
+    <w:rPr>
+      <w:rFonts w:ascii="Times New Roman" w:hAnsi="Times New Roman" w:cs="Times New Roman"/>
+    </w:rPr>
+  </w:style>
 </w:styles>
 </file>
 

</xml_diff>